<commit_message>
Add link on crawler traps
</commit_message>
<xml_diff>
--- a/WebSpiderStuff/Requirements.docx
+++ b/WebSpiderStuff/Requirements.docx
@@ -84,7 +84,15 @@
         </w:numPr>
       </w:pPr>
       <w:r>
-        <w:t>For Example/Ideas:</w:t>
+        <w:t xml:space="preserve">For </w:t>
+      </w:r>
+      <w:proofErr w:type="gramStart"/>
+      <w:r>
+        <w:t>Example</w:t>
+      </w:r>
+      <w:proofErr w:type="gramEnd"/>
+      <w:r>
+        <w:t>/Ideas:</w:t>
       </w:r>
     </w:p>
     <w:p>
@@ -147,7 +155,15 @@
         </w:numPr>
       </w:pPr>
       <w:r>
-        <w:t>Alert by e-mail/text message/MessageBox or other means when target is found</w:t>
+        <w:t>Alert by e-mail/text message/</w:t>
+      </w:r>
+      <w:proofErr w:type="spellStart"/>
+      <w:r>
+        <w:t>MessageBox</w:t>
+      </w:r>
+      <w:proofErr w:type="spellEnd"/>
+      <w:r>
+        <w:t xml:space="preserve"> or other means when target is found</w:t>
       </w:r>
     </w:p>
     <w:p>
@@ -327,7 +343,15 @@
         </w:numPr>
       </w:pPr>
       <w:r>
-        <w:t>Web UI (ASP.NET/Blazor)</w:t>
+        <w:t>Web UI (ASP.NET/</w:t>
+      </w:r>
+      <w:proofErr w:type="spellStart"/>
+      <w:r>
+        <w:t>Blazor</w:t>
+      </w:r>
+      <w:proofErr w:type="spellEnd"/>
+      <w:r>
+        <w:t>)</w:t>
       </w:r>
     </w:p>
     <w:p>
@@ -393,7 +417,10 @@
         </w:numPr>
       </w:pPr>
       <w:r>
-        <w:t>Allow the user-agent to be custimized</w:t>
+        <w:t xml:space="preserve">Allow the user-agent to be </w:t>
+      </w:r>
+      <w:r>
+        <w:t>customized</w:t>
       </w:r>
     </w:p>
     <w:p/>
@@ -524,11 +551,22 @@
         </w:r>
       </w:hyperlink>
     </w:p>
+    <w:p>
+      <w:hyperlink r:id="rId11" w:history="1">
+        <w:r>
+          <w:rPr>
+            <w:rStyle w:val="Hyperlink"/>
+          </w:rPr>
+          <w:t>https://www.contentkingapp.com/academy/crawler-traps/</w:t>
+        </w:r>
+      </w:hyperlink>
+    </w:p>
+    <w:p/>
     <w:p/>
     <w:p/>
     <w:p/>
     <w:sectPr>
-      <w:headerReference w:type="default" r:id="rId11"/>
+      <w:headerReference w:type="default" r:id="rId12"/>
       <w:pgSz w:w="12240" w:h="15840"/>
       <w:pgMar w:top="1440" w:right="1440" w:bottom="1440" w:left="1440" w:header="720" w:footer="720" w:gutter="0"/>
       <w:cols w:space="720"/>
@@ -595,7 +633,15 @@
       <w:pStyle w:val="Header"/>
     </w:pPr>
     <w:r>
-      <w:t>Web Cralwer Design</w:t>
+      <w:t xml:space="preserve">Web </w:t>
+    </w:r>
+    <w:proofErr w:type="spellStart"/>
+    <w:r>
+      <w:t>Cralwer</w:t>
+    </w:r>
+    <w:proofErr w:type="spellEnd"/>
+    <w:r>
+      <w:t xml:space="preserve"> Design</w:t>
     </w:r>
   </w:p>
 </w:hdr>

</xml_diff>

<commit_message>
Update things I need to learn
</commit_message>
<xml_diff>
--- a/WebSpiderStuff/Requirements.docx
+++ b/WebSpiderStuff/Requirements.docx
@@ -84,15 +84,7 @@
         </w:numPr>
       </w:pPr>
       <w:r>
-        <w:t xml:space="preserve">For </w:t>
-      </w:r>
-      <w:proofErr w:type="gramStart"/>
-      <w:r>
-        <w:t>Example</w:t>
-      </w:r>
-      <w:proofErr w:type="gramEnd"/>
-      <w:r>
-        <w:t>/Ideas:</w:t>
+        <w:t>For Example/Ideas:</w:t>
       </w:r>
     </w:p>
     <w:p>
@@ -499,10 +491,38 @@
         <w:t>How to do threading</w:t>
       </w:r>
     </w:p>
+    <w:p>
+      <w:pPr>
+        <w:pStyle w:val="ListParagraph"/>
+        <w:numPr>
+          <w:ilvl w:val="0"/>
+          <w:numId w:val="3"/>
+        </w:numPr>
+      </w:pPr>
+      <w:r>
+        <w:t>More about HTML/DOM/CSS</w:t>
+      </w:r>
+    </w:p>
+    <w:p>
+      <w:pPr>
+        <w:pStyle w:val="ListParagraph"/>
+        <w:numPr>
+          <w:ilvl w:val="0"/>
+          <w:numId w:val="3"/>
+        </w:numPr>
+      </w:pPr>
+      <w:r>
+        <w:t xml:space="preserve">More in depth parsing with </w:t>
+      </w:r>
+      <w:proofErr w:type="spellStart"/>
+      <w:r>
+        <w:t>HtmlAgilityPack</w:t>
+      </w:r>
+      <w:proofErr w:type="spellEnd"/>
+    </w:p>
     <w:p/>
     <w:p>
       <w:r>
-        <w:lastRenderedPageBreak/>
         <w:t>Learning Resources:</w:t>
       </w:r>
     </w:p>

</xml_diff>

<commit_message>
Continue to think through requirements
</commit_message>
<xml_diff>
--- a/WebSpiderStuff/Requirements.docx
+++ b/WebSpiderStuff/Requirements.docx
@@ -147,15 +147,7 @@
         </w:numPr>
       </w:pPr>
       <w:r>
-        <w:t>Alert by e-mail/text message/</w:t>
-      </w:r>
-      <w:proofErr w:type="spellStart"/>
-      <w:r>
-        <w:t>MessageBox</w:t>
-      </w:r>
-      <w:proofErr w:type="spellEnd"/>
-      <w:r>
-        <w:t xml:space="preserve"> or other means when target is found</w:t>
+        <w:t>Alert by e-mail/text message/MessageBox or other means when target is found</w:t>
       </w:r>
     </w:p>
     <w:p>
@@ -335,15 +327,7 @@
         </w:numPr>
       </w:pPr>
       <w:r>
-        <w:t>Web UI (ASP.NET/</w:t>
-      </w:r>
-      <w:proofErr w:type="spellStart"/>
-      <w:r>
-        <w:t>Blazor</w:t>
-      </w:r>
-      <w:proofErr w:type="spellEnd"/>
-      <w:r>
-        <w:t>)</w:t>
+        <w:t>Web UI (ASP.NET/Blazor)</w:t>
       </w:r>
     </w:p>
     <w:p>
@@ -413,6 +397,18 @@
       </w:r>
       <w:r>
         <w:t>customized</w:t>
+      </w:r>
+    </w:p>
+    <w:p>
+      <w:pPr>
+        <w:pStyle w:val="ListParagraph"/>
+        <w:numPr>
+          <w:ilvl w:val="0"/>
+          <w:numId w:val="1"/>
+        </w:numPr>
+      </w:pPr>
+      <w:r>
+        <w:t>Need a way to determine the order in which the queue is crawled through.</w:t>
       </w:r>
     </w:p>
     <w:p/>
@@ -512,13 +508,9 @@
         </w:numPr>
       </w:pPr>
       <w:r>
-        <w:t xml:space="preserve">More in depth parsing with </w:t>
-      </w:r>
-      <w:proofErr w:type="spellStart"/>
-      <w:r>
-        <w:t>HtmlAgilityPack</w:t>
-      </w:r>
-      <w:proofErr w:type="spellEnd"/>
+        <w:lastRenderedPageBreak/>
+        <w:t>More in depth parsing with HtmlAgilityPack</w:t>
+      </w:r>
     </w:p>
     <w:p/>
     <w:p>
@@ -598,7 +590,6 @@
       </w:r>
     </w:p>
     <w:p>
-      <w:proofErr w:type="spellStart"/>
       <w:r>
         <w:rPr>
           <w:b/>
@@ -606,7 +597,6 @@
         </w:rPr>
         <w:t>GlobalConfiguration</w:t>
       </w:r>
-      <w:proofErr w:type="spellEnd"/>
       <w:r>
         <w:t>:</w:t>
       </w:r>
@@ -622,13 +612,8 @@
           <w:numId w:val="4"/>
         </w:numPr>
       </w:pPr>
-      <w:proofErr w:type="spellStart"/>
-      <w:r>
-        <w:t>IDataConnection</w:t>
-      </w:r>
-      <w:proofErr w:type="spellEnd"/>
-      <w:r>
-        <w:t xml:space="preserve"> connect</w:t>
+      <w:r>
+        <w:t>IDataConnection connect</w:t>
       </w:r>
       <w:r>
         <w:t>ion;</w:t>
@@ -638,7 +623,6 @@
       </w:r>
     </w:p>
     <w:p>
-      <w:proofErr w:type="spellStart"/>
       <w:r>
         <w:rPr>
           <w:b/>
@@ -646,7 +630,6 @@
         </w:rPr>
         <w:t>RobotParser</w:t>
       </w:r>
-      <w:proofErr w:type="spellEnd"/>
       <w:r>
         <w:t>: (Parse robots.txt rules)</w:t>
       </w:r>
@@ -696,14 +679,122 @@
         </w:numPr>
       </w:pPr>
       <w:r>
-        <w:t xml:space="preserve">Robot, Rates, </w:t>
-      </w:r>
-      <w:proofErr w:type="spellStart"/>
-      <w:r>
-        <w:t>etc</w:t>
-      </w:r>
-      <w:proofErr w:type="spellEnd"/>
-    </w:p>
+        <w:t>Robot, Rates, etc</w:t>
+      </w:r>
+    </w:p>
+    <w:p>
+      <w:pPr>
+        <w:pStyle w:val="ListParagraph"/>
+        <w:numPr>
+          <w:ilvl w:val="0"/>
+          <w:numId w:val="4"/>
+        </w:numPr>
+      </w:pPr>
+      <w:r>
+        <w:t>Will check if a domain is valid</w:t>
+      </w:r>
+    </w:p>
+    <w:p>
+      <w:pPr>
+        <w:pStyle w:val="ListParagraph"/>
+        <w:numPr>
+          <w:ilvl w:val="0"/>
+          <w:numId w:val="4"/>
+        </w:numPr>
+      </w:pPr>
+      <w:r>
+        <w:t>Will get all links for a page</w:t>
+      </w:r>
+    </w:p>
+    <w:p>
+      <w:pPr>
+        <w:pStyle w:val="ListParagraph"/>
+        <w:numPr>
+          <w:ilvl w:val="1"/>
+          <w:numId w:val="4"/>
+        </w:numPr>
+      </w:pPr>
+      <w:r>
+        <w:t>Determine if we should keep them using a plugin, by default keep all</w:t>
+      </w:r>
+    </w:p>
+    <w:p>
+      <w:pPr>
+        <w:pStyle w:val="ListParagraph"/>
+        <w:numPr>
+          <w:ilvl w:val="0"/>
+          <w:numId w:val="4"/>
+        </w:numPr>
+      </w:pPr>
+      <w:r>
+        <w:t>Hand the DOM to a plugin that can do something with it</w:t>
+      </w:r>
+    </w:p>
+    <w:p/>
+    <w:p>
+      <w:pPr>
+        <w:rPr>
+          <w:b/>
+          <w:bCs/>
+        </w:rPr>
+      </w:pPr>
+      <w:r>
+        <w:rPr>
+          <w:b/>
+          <w:bCs/>
+        </w:rPr>
+        <w:t>Database:</w:t>
+      </w:r>
+    </w:p>
+    <w:p>
+      <w:pPr>
+        <w:pStyle w:val="ListParagraph"/>
+        <w:numPr>
+          <w:ilvl w:val="0"/>
+          <w:numId w:val="5"/>
+        </w:numPr>
+      </w:pPr>
+      <w:r>
+        <w:t>Store the links that have been discovered</w:t>
+      </w:r>
+    </w:p>
+    <w:p>
+      <w:pPr>
+        <w:pStyle w:val="ListParagraph"/>
+        <w:numPr>
+          <w:ilvl w:val="0"/>
+          <w:numId w:val="5"/>
+        </w:numPr>
+      </w:pPr>
+      <w:r>
+        <w:t>Store the date discovered</w:t>
+      </w:r>
+    </w:p>
+    <w:p>
+      <w:pPr>
+        <w:pStyle w:val="ListParagraph"/>
+        <w:numPr>
+          <w:ilvl w:val="0"/>
+          <w:numId w:val="5"/>
+        </w:numPr>
+      </w:pPr>
+      <w:r>
+        <w:t>Store the last date crawled</w:t>
+      </w:r>
+    </w:p>
+    <w:p>
+      <w:pPr>
+        <w:pStyle w:val="ListParagraph"/>
+        <w:numPr>
+          <w:ilvl w:val="0"/>
+          <w:numId w:val="5"/>
+        </w:numPr>
+      </w:pPr>
+      <w:r>
+        <w:t>Store if the page is active</w:t>
+      </w:r>
+    </w:p>
+    <w:p/>
     <w:p/>
     <w:p/>
     <w:p/>
@@ -778,15 +869,7 @@
       <w:pStyle w:val="Header"/>
     </w:pPr>
     <w:r>
-      <w:t xml:space="preserve">Web </w:t>
-    </w:r>
-    <w:proofErr w:type="spellStart"/>
-    <w:r>
-      <w:t>Cralwer</w:t>
-    </w:r>
-    <w:proofErr w:type="spellEnd"/>
-    <w:r>
-      <w:t xml:space="preserve"> Design</w:t>
+      <w:t>Web Cralwer Design</w:t>
     </w:r>
   </w:p>
 </w:hdr>
@@ -1174,6 +1257,95 @@
       </w:rPr>
     </w:lvl>
   </w:abstractNum>
+  <w:abstractNum w:abstractNumId="4" w15:restartNumberingAfterBreak="0">
+    <w:nsid w:val="7D5B6BA1"/>
+    <w:multiLevelType w:val="hybridMultilevel"/>
+    <w:tmpl w:val="90A0E744"/>
+    <w:lvl w:ilvl="0" w:tplc="04090011">
+      <w:start w:val="1"/>
+      <w:numFmt w:val="decimal"/>
+      <w:lvlText w:val="%1)"/>
+      <w:lvlJc w:val="left"/>
+      <w:pPr>
+        <w:ind w:left="720" w:hanging="360"/>
+      </w:pPr>
+      <w:rPr>
+        <w:rFonts w:hint="default"/>
+      </w:rPr>
+    </w:lvl>
+    <w:lvl w:ilvl="1" w:tplc="04090019" w:tentative="1">
+      <w:start w:val="1"/>
+      <w:numFmt w:val="lowerLetter"/>
+      <w:lvlText w:val="%2."/>
+      <w:lvlJc w:val="left"/>
+      <w:pPr>
+        <w:ind w:left="1440" w:hanging="360"/>
+      </w:pPr>
+    </w:lvl>
+    <w:lvl w:ilvl="2" w:tplc="0409001B" w:tentative="1">
+      <w:start w:val="1"/>
+      <w:numFmt w:val="lowerRoman"/>
+      <w:lvlText w:val="%3."/>
+      <w:lvlJc w:val="right"/>
+      <w:pPr>
+        <w:ind w:left="2160" w:hanging="180"/>
+      </w:pPr>
+    </w:lvl>
+    <w:lvl w:ilvl="3" w:tplc="0409000F" w:tentative="1">
+      <w:start w:val="1"/>
+      <w:numFmt w:val="decimal"/>
+      <w:lvlText w:val="%4."/>
+      <w:lvlJc w:val="left"/>
+      <w:pPr>
+        <w:ind w:left="2880" w:hanging="360"/>
+      </w:pPr>
+    </w:lvl>
+    <w:lvl w:ilvl="4" w:tplc="04090019" w:tentative="1">
+      <w:start w:val="1"/>
+      <w:numFmt w:val="lowerLetter"/>
+      <w:lvlText w:val="%5."/>
+      <w:lvlJc w:val="left"/>
+      <w:pPr>
+        <w:ind w:left="3600" w:hanging="360"/>
+      </w:pPr>
+    </w:lvl>
+    <w:lvl w:ilvl="5" w:tplc="0409001B" w:tentative="1">
+      <w:start w:val="1"/>
+      <w:numFmt w:val="lowerRoman"/>
+      <w:lvlText w:val="%6."/>
+      <w:lvlJc w:val="right"/>
+      <w:pPr>
+        <w:ind w:left="4320" w:hanging="180"/>
+      </w:pPr>
+    </w:lvl>
+    <w:lvl w:ilvl="6" w:tplc="0409000F" w:tentative="1">
+      <w:start w:val="1"/>
+      <w:numFmt w:val="decimal"/>
+      <w:lvlText w:val="%7."/>
+      <w:lvlJc w:val="left"/>
+      <w:pPr>
+        <w:ind w:left="5040" w:hanging="360"/>
+      </w:pPr>
+    </w:lvl>
+    <w:lvl w:ilvl="7" w:tplc="04090019" w:tentative="1">
+      <w:start w:val="1"/>
+      <w:numFmt w:val="lowerLetter"/>
+      <w:lvlText w:val="%8."/>
+      <w:lvlJc w:val="left"/>
+      <w:pPr>
+        <w:ind w:left="5760" w:hanging="360"/>
+      </w:pPr>
+    </w:lvl>
+    <w:lvl w:ilvl="8" w:tplc="0409001B" w:tentative="1">
+      <w:start w:val="1"/>
+      <w:numFmt w:val="lowerRoman"/>
+      <w:lvlText w:val="%9."/>
+      <w:lvlJc w:val="right"/>
+      <w:pPr>
+        <w:ind w:left="6480" w:hanging="180"/>
+      </w:pPr>
+    </w:lvl>
+  </w:abstractNum>
   <w:num w:numId="1">
     <w:abstractNumId w:val="0"/>
   </w:num>
@@ -1185,6 +1357,9 @@
   </w:num>
   <w:num w:numId="4">
     <w:abstractNumId w:val="3"/>
+  </w:num>
+  <w:num w:numId="5">
+    <w:abstractNumId w:val="4"/>
   </w:num>
 </w:numbering>
 </file>

</xml_diff>